<commit_message>
Release 1, Version Dec 10, 2021
Updated documentation for Release 1
</commit_message>
<xml_diff>
--- a/doc/project/RSRAFVP History.docx
+++ b/doc/project/RSRAFVP History.docx
@@ -21,13 +21,33 @@
       <w:bookmarkStart w:id="0" w:name="_4htxr0bwp9p2" w:colFirst="0" w:colLast="0"/>
       <w:bookmarkEnd w:id="0"/>
       <w:r>
-        <w:t>Revised Self-Report Assessment of Functional Visual Performance (R-SRAFVP) Application</w:t>
-      </w:r>
-    </w:p>
-    <w:p>
-      <w:pPr>
+        <w:t>Revised Self-Report Assessment of</w:t>
+      </w:r>
+    </w:p>
+    <w:p>
+      <w:pPr>
+        <w:pStyle w:val="Title"/>
         <w:spacing w:before="240" w:after="240" w:line="240" w:lineRule="auto"/>
         <w:jc w:val="center"/>
+      </w:pPr>
+      <w:r>
+        <w:t>Functional Visual Performance</w:t>
+      </w:r>
+    </w:p>
+    <w:p>
+      <w:pPr>
+        <w:pStyle w:val="Title"/>
+        <w:spacing w:before="240" w:after="240" w:line="240" w:lineRule="auto"/>
+        <w:jc w:val="center"/>
+      </w:pPr>
+      <w:r>
+        <w:t>(R-SRAFVP) Application</w:t>
+      </w:r>
+    </w:p>
+    <w:p>
+      <w:pPr>
+        <w:spacing w:before="240" w:after="240" w:line="240" w:lineRule="auto"/>
+        <w:jc w:val="center"/>
         <w:rPr>
           <w:sz w:val="36"/>
           <w:szCs w:val="36"/>
@@ -216,7 +236,14 @@
           <w:sz w:val="24"/>
           <w:szCs w:val="24"/>
         </w:rPr>
-        <w:t>CIS Master’s Project, Fall 2021</w:t>
+        <w:t>CIS693 Final Project</w:t>
+      </w:r>
+      <w:r>
+        <w:rPr>
+          <w:sz w:val="24"/>
+          <w:szCs w:val="24"/>
+        </w:rPr>
+        <w:t>, Fall 2021</w:t>
       </w:r>
     </w:p>
     <w:p>
@@ -239,15 +266,19 @@
     <w:p>
       <w:pPr>
         <w:spacing w:before="240" w:after="240" w:line="240" w:lineRule="auto"/>
-      </w:pPr>
-      <w:r>
-        <w:br w:type="page"/>
-      </w:r>
-    </w:p>
-    <w:p>
-      <w:pPr>
-        <w:spacing w:before="240" w:after="240" w:line="240" w:lineRule="auto"/>
-      </w:pPr>
+        <w:rPr>
+          <w:sz w:val="40"/>
+          <w:szCs w:val="40"/>
+        </w:rPr>
+      </w:pPr>
+      <w:r>
+        <w:rPr>
+          <w:sz w:val="40"/>
+          <w:szCs w:val="40"/>
+        </w:rPr>
+        <w:lastRenderedPageBreak/>
+        <w:t>Table of Contents</w:t>
+      </w:r>
     </w:p>
     <w:sdt>
       <w:sdtPr>
@@ -261,13 +292,12 @@
       <w:sdtContent>
         <w:p>
           <w:pPr>
+            <w:pStyle w:val="TOC1"/>
             <w:tabs>
-              <w:tab w:val="right" w:pos="9360"/>
+              <w:tab w:val="right" w:pos="9350"/>
             </w:tabs>
-            <w:spacing w:before="80" w:line="240" w:lineRule="auto"/>
             <w:rPr>
-              <w:b/>
-              <w:color w:val="000000"/>
+              <w:noProof/>
             </w:rPr>
           </w:pPr>
           <w:r>
@@ -279,176 +309,335 @@
           <w:r>
             <w:fldChar w:fldCharType="separate"/>
           </w:r>
-          <w:hyperlink w:anchor="_aru1grv7yhdk">
-            <w:r>
-              <w:rPr>
-                <w:b/>
-                <w:color w:val="000000"/>
+          <w:hyperlink w:anchor="_Toc90060047" w:history="1">
+            <w:r>
+              <w:rPr>
+                <w:rStyle w:val="Hyperlink"/>
+                <w:noProof/>
               </w:rPr>
               <w:t>Introduction</w:t>
             </w:r>
+            <w:r>
+              <w:rPr>
+                <w:noProof/>
+                <w:webHidden/>
+              </w:rPr>
+              <w:tab/>
+            </w:r>
+            <w:r>
+              <w:rPr>
+                <w:noProof/>
+                <w:webHidden/>
+              </w:rPr>
+              <w:fldChar w:fldCharType="begin"/>
+            </w:r>
+            <w:r>
+              <w:rPr>
+                <w:noProof/>
+                <w:webHidden/>
+              </w:rPr>
+              <w:instrText xml:space="preserve"> PAGEREF _Toc90060047 \h </w:instrText>
+            </w:r>
+            <w:r>
+              <w:rPr>
+                <w:noProof/>
+                <w:webHidden/>
+              </w:rPr>
+            </w:r>
+            <w:r>
+              <w:rPr>
+                <w:noProof/>
+                <w:webHidden/>
+              </w:rPr>
+              <w:fldChar w:fldCharType="separate"/>
+            </w:r>
+            <w:r>
+              <w:rPr>
+                <w:noProof/>
+                <w:webHidden/>
+              </w:rPr>
+              <w:t>3</w:t>
+            </w:r>
+            <w:r>
+              <w:rPr>
+                <w:noProof/>
+                <w:webHidden/>
+              </w:rPr>
+              <w:fldChar w:fldCharType="end"/>
+            </w:r>
           </w:hyperlink>
-          <w:r>
-            <w:rPr>
-              <w:b/>
-              <w:color w:val="000000"/>
-            </w:rPr>
-            <w:tab/>
-          </w:r>
-          <w:r>
-            <w:fldChar w:fldCharType="begin"/>
-          </w:r>
-          <w:r>
-            <w:instrText xml:space="preserve"> PAGEREF _aru1grv7yhdk \h </w:instrText>
-          </w:r>
-          <w:r>
-            <w:fldChar w:fldCharType="separate"/>
-          </w:r>
-          <w:r>
-            <w:rPr>
-              <w:b/>
-              <w:color w:val="000000"/>
-            </w:rPr>
-            <w:t>3</w:t>
-          </w:r>
-          <w:r>
-            <w:fldChar w:fldCharType="end"/>
-          </w:r>
         </w:p>
         <w:p>
           <w:pPr>
+            <w:pStyle w:val="TOC1"/>
             <w:tabs>
-              <w:tab w:val="right" w:pos="9360"/>
+              <w:tab w:val="right" w:pos="9350"/>
             </w:tabs>
-            <w:spacing w:before="200" w:line="240" w:lineRule="auto"/>
             <w:rPr>
-              <w:color w:val="000000"/>
+              <w:noProof/>
             </w:rPr>
           </w:pPr>
-          <w:hyperlink w:anchor="_d4qu4nf66fxy">
-            <w:r>
-              <w:rPr>
-                <w:color w:val="000000"/>
-              </w:rPr>
-              <w:t>Planning/Definition:</w:t>
+          <w:hyperlink w:anchor="_Toc90060048" w:history="1">
+            <w:r>
+              <w:rPr>
+                <w:rStyle w:val="Hyperlink"/>
+                <w:noProof/>
+              </w:rPr>
+              <w:t>Planning/Definition</w:t>
+            </w:r>
+            <w:r>
+              <w:rPr>
+                <w:noProof/>
+                <w:webHidden/>
+              </w:rPr>
+              <w:tab/>
+            </w:r>
+            <w:r>
+              <w:rPr>
+                <w:noProof/>
+                <w:webHidden/>
+              </w:rPr>
+              <w:fldChar w:fldCharType="begin"/>
+            </w:r>
+            <w:r>
+              <w:rPr>
+                <w:noProof/>
+                <w:webHidden/>
+              </w:rPr>
+              <w:instrText xml:space="preserve"> PAGEREF _Toc90060048 \h </w:instrText>
+            </w:r>
+            <w:r>
+              <w:rPr>
+                <w:noProof/>
+                <w:webHidden/>
+              </w:rPr>
+            </w:r>
+            <w:r>
+              <w:rPr>
+                <w:noProof/>
+                <w:webHidden/>
+              </w:rPr>
+              <w:fldChar w:fldCharType="separate"/>
+            </w:r>
+            <w:r>
+              <w:rPr>
+                <w:noProof/>
+                <w:webHidden/>
+              </w:rPr>
+              <w:t>3</w:t>
+            </w:r>
+            <w:r>
+              <w:rPr>
+                <w:noProof/>
+                <w:webHidden/>
+              </w:rPr>
+              <w:fldChar w:fldCharType="end"/>
             </w:r>
           </w:hyperlink>
-          <w:r>
-            <w:rPr>
-              <w:color w:val="000000"/>
-            </w:rPr>
-            <w:tab/>
-          </w:r>
-          <w:r>
-            <w:fldChar w:fldCharType="begin"/>
-          </w:r>
-          <w:r>
-            <w:instrText xml:space="preserve"> PAGEREF</w:instrText>
-          </w:r>
-          <w:r>
-            <w:instrText xml:space="preserve"> _d4qu4nf66fxy \h </w:instrText>
-          </w:r>
-          <w:r>
-            <w:fldChar w:fldCharType="separate"/>
-          </w:r>
-          <w:r>
-            <w:rPr>
-              <w:b/>
-              <w:color w:val="000000"/>
-            </w:rPr>
-            <w:t>3</w:t>
-          </w:r>
-          <w:r>
-            <w:fldChar w:fldCharType="end"/>
-          </w:r>
         </w:p>
         <w:p>
           <w:pPr>
+            <w:pStyle w:val="TOC1"/>
             <w:tabs>
-              <w:tab w:val="right" w:pos="9360"/>
+              <w:tab w:val="right" w:pos="9350"/>
             </w:tabs>
-            <w:spacing w:before="200" w:line="240" w:lineRule="auto"/>
             <w:rPr>
-              <w:color w:val="000000"/>
+              <w:noProof/>
             </w:rPr>
           </w:pPr>
-          <w:hyperlink w:anchor="_8nombcvex9p4">
-            <w:r>
-              <w:rPr>
-                <w:color w:val="000000"/>
-              </w:rPr>
-              <w:t>Design:</w:t>
+          <w:hyperlink w:anchor="_Toc90060049" w:history="1">
+            <w:r>
+              <w:rPr>
+                <w:rStyle w:val="Hyperlink"/>
+                <w:noProof/>
+              </w:rPr>
+              <w:t>Design</w:t>
+            </w:r>
+            <w:r>
+              <w:rPr>
+                <w:noProof/>
+                <w:webHidden/>
+              </w:rPr>
+              <w:tab/>
+            </w:r>
+            <w:r>
+              <w:rPr>
+                <w:noProof/>
+                <w:webHidden/>
+              </w:rPr>
+              <w:fldChar w:fldCharType="begin"/>
+            </w:r>
+            <w:r>
+              <w:rPr>
+                <w:noProof/>
+                <w:webHidden/>
+              </w:rPr>
+              <w:instrText xml:space="preserve"> PAGEREF _Toc90060049 \h </w:instrText>
+            </w:r>
+            <w:r>
+              <w:rPr>
+                <w:noProof/>
+                <w:webHidden/>
+              </w:rPr>
+            </w:r>
+            <w:r>
+              <w:rPr>
+                <w:noProof/>
+                <w:webHidden/>
+              </w:rPr>
+              <w:fldChar w:fldCharType="separate"/>
+            </w:r>
+            <w:r>
+              <w:rPr>
+                <w:noProof/>
+                <w:webHidden/>
+              </w:rPr>
+              <w:t>3</w:t>
+            </w:r>
+            <w:r>
+              <w:rPr>
+                <w:noProof/>
+                <w:webHidden/>
+              </w:rPr>
+              <w:fldChar w:fldCharType="end"/>
             </w:r>
           </w:hyperlink>
-          <w:r>
-            <w:rPr>
-              <w:color w:val="000000"/>
-            </w:rPr>
-            <w:tab/>
-          </w:r>
-          <w:r>
-            <w:fldChar w:fldCharType="begin"/>
-          </w:r>
-          <w:r>
-            <w:instrText xml:space="preserve"> PAGEREF _8nombcvex9p4 \h </w:instrText>
-          </w:r>
-          <w:r>
-            <w:fldChar w:fldCharType="separate"/>
-          </w:r>
-          <w:r>
-            <w:rPr>
-              <w:b/>
-              <w:color w:val="000000"/>
-            </w:rPr>
-            <w:t>3</w:t>
-          </w:r>
-          <w:r>
-            <w:fldChar w:fldCharType="end"/>
-          </w:r>
         </w:p>
         <w:p>
           <w:pPr>
+            <w:pStyle w:val="TOC1"/>
             <w:tabs>
-              <w:tab w:val="right" w:pos="9360"/>
+              <w:tab w:val="right" w:pos="9350"/>
             </w:tabs>
-            <w:spacing w:before="200" w:line="240" w:lineRule="auto"/>
             <w:rPr>
-              <w:color w:val="000000"/>
+              <w:noProof/>
             </w:rPr>
           </w:pPr>
-          <w:hyperlink w:anchor="_f77ovac8yqp8">
-            <w:r>
-              <w:rPr>
-                <w:color w:val="000000"/>
-              </w:rPr>
-              <w:t>Development:</w:t>
+          <w:hyperlink w:anchor="_Toc90060050" w:history="1">
+            <w:r>
+              <w:rPr>
+                <w:rStyle w:val="Hyperlink"/>
+                <w:noProof/>
+              </w:rPr>
+              <w:t>Development</w:t>
+            </w:r>
+            <w:r>
+              <w:rPr>
+                <w:noProof/>
+                <w:webHidden/>
+              </w:rPr>
+              <w:tab/>
+            </w:r>
+            <w:r>
+              <w:rPr>
+                <w:noProof/>
+                <w:webHidden/>
+              </w:rPr>
+              <w:fldChar w:fldCharType="begin"/>
+            </w:r>
+            <w:r>
+              <w:rPr>
+                <w:noProof/>
+                <w:webHidden/>
+              </w:rPr>
+              <w:instrText xml:space="preserve"> PAGEREF _Toc90060050 \h </w:instrText>
+            </w:r>
+            <w:r>
+              <w:rPr>
+                <w:noProof/>
+                <w:webHidden/>
+              </w:rPr>
+            </w:r>
+            <w:r>
+              <w:rPr>
+                <w:noProof/>
+                <w:webHidden/>
+              </w:rPr>
+              <w:fldChar w:fldCharType="separate"/>
+            </w:r>
+            <w:r>
+              <w:rPr>
+                <w:noProof/>
+                <w:webHidden/>
+              </w:rPr>
+              <w:t>4</w:t>
+            </w:r>
+            <w:r>
+              <w:rPr>
+                <w:noProof/>
+                <w:webHidden/>
+              </w:rPr>
+              <w:fldChar w:fldCharType="end"/>
             </w:r>
           </w:hyperlink>
-          <w:r>
+        </w:p>
+        <w:p>
+          <w:pPr>
+            <w:pStyle w:val="TOC1"/>
+            <w:tabs>
+              <w:tab w:val="right" w:pos="9350"/>
+            </w:tabs>
             <w:rPr>
-              <w:color w:val="000000"/>
+              <w:noProof/>
             </w:rPr>
-            <w:tab/>
-          </w:r>
-          <w:r>
-            <w:fldChar w:fldCharType="begin"/>
-          </w:r>
-          <w:r>
-            <w:instrText xml:space="preserve"> PAGEREF _f77ovac8yqp8 \h </w:instrText>
-          </w:r>
-          <w:r>
-            <w:fldChar w:fldCharType="separate"/>
-          </w:r>
-          <w:r>
-            <w:rPr>
-              <w:b/>
-              <w:color w:val="000000"/>
-            </w:rPr>
-            <w:t>4</w:t>
-          </w:r>
-          <w:r>
-            <w:fldChar w:fldCharType="end"/>
-          </w:r>
+          </w:pPr>
+          <w:hyperlink w:anchor="_Toc90060051" w:history="1">
+            <w:r>
+              <w:rPr>
+                <w:rStyle w:val="Hyperlink"/>
+                <w:noProof/>
+              </w:rPr>
+              <w:t>Final Presentation</w:t>
+            </w:r>
+            <w:r>
+              <w:rPr>
+                <w:noProof/>
+                <w:webHidden/>
+              </w:rPr>
+              <w:tab/>
+            </w:r>
+            <w:r>
+              <w:rPr>
+                <w:noProof/>
+                <w:webHidden/>
+              </w:rPr>
+              <w:fldChar w:fldCharType="begin"/>
+            </w:r>
+            <w:r>
+              <w:rPr>
+                <w:noProof/>
+                <w:webHidden/>
+              </w:rPr>
+              <w:instrText xml:space="preserve"> PAGEREF _Toc90060051 \h </w:instrText>
+            </w:r>
+            <w:r>
+              <w:rPr>
+                <w:noProof/>
+                <w:webHidden/>
+              </w:rPr>
+            </w:r>
+            <w:r>
+              <w:rPr>
+                <w:noProof/>
+                <w:webHidden/>
+              </w:rPr>
+              <w:fldChar w:fldCharType="separate"/>
+            </w:r>
+            <w:r>
+              <w:rPr>
+                <w:noProof/>
+                <w:webHidden/>
+              </w:rPr>
+              <w:t>4</w:t>
+            </w:r>
+            <w:r>
+              <w:rPr>
+                <w:noProof/>
+                <w:webHidden/>
+              </w:rPr>
+              <w:fldChar w:fldCharType="end"/>
+            </w:r>
+          </w:hyperlink>
         </w:p>
         <w:p>
           <w:pPr>
@@ -460,45 +649,6 @@
               <w:color w:val="000000"/>
             </w:rPr>
           </w:pPr>
-          <w:hyperlink w:anchor="_hy9acoxrfwrk">
-            <w:r>
-              <w:rPr>
-                <w:color w:val="000000"/>
-              </w:rPr>
-              <w:t>Final Prese</w:t>
-            </w:r>
-            <w:r>
-              <w:rPr>
-                <w:color w:val="000000"/>
-              </w:rPr>
-              <w:t>ntation</w:t>
-            </w:r>
-          </w:hyperlink>
-          <w:r>
-            <w:rPr>
-              <w:color w:val="000000"/>
-            </w:rPr>
-            <w:tab/>
-          </w:r>
-          <w:r>
-            <w:fldChar w:fldCharType="begin"/>
-          </w:r>
-          <w:r>
-            <w:instrText xml:space="preserve"> PAGEREF _hy9acoxrfwrk \h </w:instrText>
-          </w:r>
-          <w:r>
-            <w:fldChar w:fldCharType="separate"/>
-          </w:r>
-          <w:r>
-            <w:rPr>
-              <w:b/>
-              <w:color w:val="000000"/>
-            </w:rPr>
-            <w:t>4</w:t>
-          </w:r>
-          <w:r>
-            <w:fldChar w:fldCharType="end"/>
-          </w:r>
           <w:r>
             <w:fldChar w:fldCharType="end"/>
           </w:r>
@@ -520,12 +670,12 @@
       <w:pPr>
         <w:pStyle w:val="Heading1"/>
       </w:pPr>
-      <w:bookmarkStart w:id="1" w:name="_aru1grv7yhdk" w:colFirst="0" w:colLast="0"/>
-      <w:bookmarkEnd w:id="1"/>
+      <w:bookmarkStart w:id="1" w:name="_Toc90060047"/>
       <w:r>
         <w:lastRenderedPageBreak/>
         <w:t>Introduction</w:t>
       </w:r>
+      <w:bookmarkEnd w:id="1"/>
     </w:p>
     <w:p>
       <w:pPr>
@@ -540,10 +690,7 @@
         <w:spacing w:line="360" w:lineRule="auto"/>
       </w:pPr>
       <w:r>
-        <w:t>Visual Performance (R-SRAFVP) application will be w</w:t>
-      </w:r>
-      <w:r>
-        <w:t>ritten from nothing instead of reusing any of the previously completed work.  For transparency, the information provided is for understanding and history from the original application work.</w:t>
+        <w:t>Visual Performance (R-SRAFVP) application will be written from nothing instead of reusing any of the previously completed work.  For transparency, the information provided is for understanding and history from the original application work.</w:t>
       </w:r>
     </w:p>
     <w:p>
@@ -556,13 +703,7 @@
         <w:spacing w:line="360" w:lineRule="auto"/>
       </w:pPr>
       <w:r>
-        <w:t>This guide is meant to aid the transparency from the original pro</w:t>
-      </w:r>
-      <w:r>
-        <w:t>ject work and how it would map to a proper software application lifecycle.  All original work is in Github under the CIS657FinalProject repository.  Not all documentation in the repository can be counted as previous work.  Listed below are the documents or</w:t>
-      </w:r>
-      <w:r>
-        <w:t xml:space="preserve"> code, with directory reference inside the repository, that may be considered as starting points for the new version.</w:t>
+        <w:t>This guide is meant to aid the transparency from the original project work and how it would map to a proper software application lifecycle.  All original work is in Github under the CIS657FinalProject repository.  Not all documentation in the repository can be counted as previous work.  Listed below are the documents or code, with directory reference inside the repository, that may be considered as starting points for the new version.</w:t>
       </w:r>
     </w:p>
     <w:p>
@@ -583,21 +724,18 @@
       </w:r>
       <w:proofErr w:type="spellEnd"/>
       <w:r>
-        <w:t xml:space="preserve"> repository.  Access to the Github repository must be grante</w:t>
-      </w:r>
-      <w:r>
-        <w:t>d from either author of the work.</w:t>
+        <w:t xml:space="preserve"> repository.  Access to the Github repository must be granted from either author of the work.</w:t>
       </w:r>
     </w:p>
     <w:p>
       <w:pPr>
         <w:pStyle w:val="Heading1"/>
       </w:pPr>
-      <w:bookmarkStart w:id="2" w:name="_d4qu4nf66fxy" w:colFirst="0" w:colLast="0"/>
+      <w:bookmarkStart w:id="2" w:name="_Toc90060048"/>
+      <w:r>
+        <w:t>Planning/Definition</w:t>
+      </w:r>
       <w:bookmarkEnd w:id="2"/>
-      <w:r>
-        <w:t>Planning/Definition</w:t>
-      </w:r>
     </w:p>
     <w:p>
       <w:pPr>
@@ -621,14 +759,7 @@
             <w:color w:val="1155CC"/>
             <w:u w:val="single"/>
           </w:rPr>
-          <w:t>https://github.com/hedl</w:t>
-        </w:r>
-        <w:r>
-          <w:rPr>
-            <w:color w:val="1155CC"/>
-            <w:u w:val="single"/>
-          </w:rPr>
-          <w:t>ichk/CIS657FinalProject</w:t>
+          <w:t>https://github.com/hedlichk/CIS657FinalProject</w:t>
         </w:r>
       </w:hyperlink>
       <w:r>
@@ -660,11 +791,11 @@
       <w:pPr>
         <w:pStyle w:val="Heading1"/>
       </w:pPr>
-      <w:bookmarkStart w:id="3" w:name="_8nombcvex9p4" w:colFirst="0" w:colLast="0"/>
+      <w:bookmarkStart w:id="3" w:name="_Toc90060049"/>
+      <w:r>
+        <w:t>Design</w:t>
+      </w:r>
       <w:bookmarkEnd w:id="3"/>
-      <w:r>
-        <w:t>Design</w:t>
-      </w:r>
     </w:p>
     <w:p>
       <w:pPr>
@@ -706,21 +837,7 @@
             <w:color w:val="1155CC"/>
             <w:u w:val="single"/>
           </w:rPr>
-          <w:t>CIS657-Wi</w:t>
-        </w:r>
-        <w:r>
-          <w:rPr>
-            <w:color w:val="1155CC"/>
-            <w:u w:val="single"/>
-          </w:rPr>
-          <w:t>r</w:t>
-        </w:r>
-        <w:r>
-          <w:rPr>
-            <w:color w:val="1155CC"/>
-            <w:u w:val="single"/>
-          </w:rPr>
-          <w:t>eframe Description</w:t>
+          <w:t>CIS657-Wireframe Description</w:t>
         </w:r>
       </w:hyperlink>
     </w:p>
@@ -738,21 +855,7 @@
             <w:color w:val="1155CC"/>
             <w:u w:val="single"/>
           </w:rPr>
-          <w:t>Submitted - App W</w:t>
-        </w:r>
-        <w:r>
-          <w:rPr>
-            <w:color w:val="1155CC"/>
-            <w:u w:val="single"/>
-          </w:rPr>
-          <w:t>i</w:t>
-        </w:r>
-        <w:r>
-          <w:rPr>
-            <w:color w:val="1155CC"/>
-            <w:u w:val="single"/>
-          </w:rPr>
-          <w:t>reframe</w:t>
+          <w:t>Submitted - App Wireframe</w:t>
         </w:r>
       </w:hyperlink>
     </w:p>
@@ -770,21 +873,7 @@
             <w:color w:val="1155CC"/>
             <w:u w:val="single"/>
           </w:rPr>
-          <w:t>Wir</w:t>
-        </w:r>
-        <w:r>
-          <w:rPr>
-            <w:color w:val="1155CC"/>
-            <w:u w:val="single"/>
-          </w:rPr>
-          <w:t>e</w:t>
-        </w:r>
-        <w:r>
-          <w:rPr>
-            <w:color w:val="1155CC"/>
-            <w:u w:val="single"/>
-          </w:rPr>
-          <w:t>frame</w:t>
+          <w:t>Wireframe</w:t>
         </w:r>
       </w:hyperlink>
       <w:r>
@@ -805,22 +894,19 @@
       <w:pPr>
         <w:pStyle w:val="Heading1"/>
       </w:pPr>
-      <w:bookmarkStart w:id="5" w:name="_f77ovac8yqp8" w:colFirst="0" w:colLast="0"/>
-      <w:bookmarkEnd w:id="5"/>
+      <w:bookmarkStart w:id="5" w:name="_Toc90060050"/>
       <w:r>
         <w:lastRenderedPageBreak/>
         <w:t>Development</w:t>
       </w:r>
+      <w:bookmarkEnd w:id="5"/>
     </w:p>
     <w:p>
       <w:pPr>
         <w:spacing w:line="360" w:lineRule="auto"/>
       </w:pPr>
       <w:r>
-        <w:t>Listed here is the code repository for the first release of the R-SRAFVP application</w:t>
-      </w:r>
-      <w:r>
-        <w:t xml:space="preserve">. </w:t>
+        <w:t xml:space="preserve">Listed here is the code repository for the first release of the R-SRAFVP application. </w:t>
       </w:r>
     </w:p>
     <w:p>
@@ -848,21 +934,18 @@
       <w:pPr>
         <w:pStyle w:val="Heading1"/>
       </w:pPr>
-      <w:bookmarkStart w:id="6" w:name="_hy9acoxrfwrk" w:colFirst="0" w:colLast="0"/>
+      <w:bookmarkStart w:id="6" w:name="_Toc90060051"/>
+      <w:r>
+        <w:t>Final Presentation</w:t>
+      </w:r>
       <w:bookmarkEnd w:id="6"/>
-      <w:r>
-        <w:t>Final Presentation</w:t>
-      </w:r>
     </w:p>
     <w:p>
       <w:pPr>
         <w:spacing w:line="360" w:lineRule="auto"/>
       </w:pPr>
       <w:r>
-        <w:t>Listed here are documents relevant to the presentation</w:t>
-      </w:r>
-      <w:r>
-        <w:t xml:space="preserve"> and submission for credit for the first release of the R-SRAFVP application. </w:t>
+        <w:t xml:space="preserve">Listed here are documents relevant to the presentation and submission for credit for the first release of the R-SRAFVP application. </w:t>
       </w:r>
     </w:p>
     <w:p>
@@ -883,10 +966,7 @@
         </w:r>
       </w:hyperlink>
       <w:r>
-        <w:t>: Final project presentation, given t</w:t>
-      </w:r>
-      <w:r>
-        <w:t>o the class and submitted in GVSU Summer 2018 semester for CIS-657, for the first release of the R-SRAFVP application.</w:t>
+        <w:t>: Final project presentation, given to the class and submitted in GVSU Summer 2018 semester for CIS657, for the first release of the R-SRAFVP application.</w:t>
       </w:r>
     </w:p>
     <w:p>
@@ -907,10 +987,7 @@
         </w:r>
       </w:hyperlink>
       <w:r>
-        <w:t>: Final p</w:t>
-      </w:r>
-      <w:r>
-        <w:t>roject report, submitted in GVSU Summer 2018 semester for CIS-657, for the first release of the R-SRAFVP application.</w:t>
+        <w:t>: Final project report, submitted in GVSU Summer 2018 semester for CIS657, for the first release of the R-SRAFVP application.</w:t>
       </w:r>
     </w:p>
     <w:p>
@@ -2117,6 +2194,29 @@
       <w:szCs w:val="30"/>
     </w:rPr>
   </w:style>
+  <w:style w:type="paragraph" w:styleId="TOC1">
+    <w:name w:val="toc 1"/>
+    <w:basedOn w:val="Normal"/>
+    <w:next w:val="Normal"/>
+    <w:autoRedefine/>
+    <w:uiPriority w:val="39"/>
+    <w:unhideWhenUsed/>
+    <w:rsid w:val="00BC6103"/>
+    <w:pPr>
+      <w:spacing w:after="100"/>
+    </w:pPr>
+  </w:style>
+  <w:style w:type="character" w:styleId="Hyperlink">
+    <w:name w:val="Hyperlink"/>
+    <w:basedOn w:val="DefaultParagraphFont"/>
+    <w:uiPriority w:val="99"/>
+    <w:unhideWhenUsed/>
+    <w:rsid w:val="00BC6103"/>
+    <w:rPr>
+      <w:color w:val="0000FF" w:themeColor="hyperlink"/>
+      <w:u w:val="single"/>
+    </w:rPr>
+  </w:style>
 </w:styles>
 </file>
 

</xml_diff>